<commit_message>
Added a report and a quick summary/presentation
</commit_message>
<xml_diff>
--- a/Report.docx
+++ b/Report.docx
@@ -19,6 +19,7 @@
     </w:p>
     <w:p>
       <w:pPr>
+        <w:jc w:val="center"/>
         <w:rPr>
           <w:lang w:val="fr-FR"/>
         </w:rPr>
@@ -26,6 +27,27 @@
     </w:p>
     <w:p>
       <w:pPr>
+        <w:jc w:val="center"/>
+        <w:rPr>
+          <w:lang w:val="fr-FR"/>
+        </w:rPr>
+      </w:pPr>
+      <w:r>
+        <w:rPr>
+          <w:lang w:val="fr-FR"/>
+        </w:rPr>
+        <w:t>Vianney Mixtur</w:t>
+      </w:r>
+    </w:p>
+    <w:p>
+      <w:pPr>
+        <w:rPr>
+          <w:lang w:val="fr-FR"/>
+        </w:rPr>
+      </w:pPr>
+    </w:p>
+    <w:p>
+      <w:pPr>
         <w:pStyle w:val="Heading1"/>
         <w:rPr>
           <w:lang w:val="fr-FR"/>
@@ -56,13 +78,16 @@
       <w:r>
         <w:t xml:space="preserve">France is divided into 18 </w:t>
       </w:r>
-      <w:proofErr w:type="gramStart"/>
-      <w:r>
-        <w:t>regions :</w:t>
-      </w:r>
-      <w:proofErr w:type="gramEnd"/>
-      <w:r>
-        <w:t xml:space="preserve"> 12 in mainland France and 6 elsewhere (1 in Europe ( Corsica), 2 in the Caribbean, 1 in South America, and 2 near Africa. We usually talk about Metropolitan France (mainland France + Corsica) and Oversea France (France </w:t>
+      <w:r>
+        <w:t>regions:</w:t>
+      </w:r>
+      <w:r>
+        <w:t xml:space="preserve"> </w:t>
+      </w:r>
+      <w:bookmarkStart w:id="0" w:name="_GoBack"/>
+      <w:bookmarkEnd w:id="0"/>
+      <w:r>
+        <w:t xml:space="preserve">12 in mainland France and 6 elsewhere (1 in Europe ( Corsica), 2 in the Caribbean, 1 in South America, and 2 near Africa. We usually talk about Metropolitan France (mainland France + Corsica) and Oversea France (France </w:t>
       </w:r>
       <w:proofErr w:type="spellStart"/>
       <w:r>
@@ -75,13 +100,8 @@
     </w:p>
     <w:p>
       <w:r>
-        <w:t xml:space="preserve">Following the 2016 reform, France is divided as </w:t>
-      </w:r>
-      <w:proofErr w:type="gramStart"/>
-      <w:r>
-        <w:t>follows :</w:t>
-      </w:r>
-      <w:proofErr w:type="gramEnd"/>
+        <w:t>Following the 2016 reform, France is divided as follows :</w:t>
+      </w:r>
     </w:p>
     <w:p>
       <w:pPr>
@@ -199,6 +219,7 @@
         <w:rPr>
           <w:rStyle w:val="Heading2Char"/>
         </w:rPr>
+        <w:lastRenderedPageBreak/>
         <w:t>Problem Statement</w:t>
       </w:r>
       <w:r>
@@ -208,7 +229,6 @@
     <w:p/>
     <w:p>
       <w:r>
-        <w:lastRenderedPageBreak/>
         <w:t>Before the 2016 reform, the regions were smaller, in fact Metropolitan France went from having 26 to just 13 regions. The debate</w:t>
       </w:r>
       <w:r>
@@ -241,15 +261,7 @@
     </w:p>
     <w:p>
       <w:r>
-        <w:t xml:space="preserve">This could be of </w:t>
-      </w:r>
-      <w:proofErr w:type="gramStart"/>
-      <w:r>
-        <w:t>particular interest</w:t>
-      </w:r>
-      <w:proofErr w:type="gramEnd"/>
-      <w:r>
-        <w:t xml:space="preserve"> for the </w:t>
+        <w:t xml:space="preserve">This could be of particular interest for the </w:t>
       </w:r>
       <w:r>
         <w:rPr>
@@ -555,27 +567,7 @@
           <w:sz w:val="21"/>
           <w:szCs w:val="21"/>
         </w:rPr>
-        <w:t xml:space="preserve">Department number (it would be interesting to check if the algorithm </w:t>
-      </w:r>
-      <w:proofErr w:type="gramStart"/>
-      <w:r>
-        <w:rPr>
-          <w:rFonts w:ascii="Helvetica" w:eastAsia="Times New Roman" w:hAnsi="Helvetica" w:cs="Helvetica"/>
-          <w:color w:val="000000"/>
-          <w:sz w:val="21"/>
-          <w:szCs w:val="21"/>
-        </w:rPr>
-        <w:t>learn</w:t>
-      </w:r>
-      <w:proofErr w:type="gramEnd"/>
-      <w:r>
-        <w:rPr>
-          <w:rFonts w:ascii="Helvetica" w:eastAsia="Times New Roman" w:hAnsi="Helvetica" w:cs="Helvetica"/>
-          <w:color w:val="000000"/>
-          <w:sz w:val="21"/>
-          <w:szCs w:val="21"/>
-        </w:rPr>
-        <w:t xml:space="preserve"> and find the relationship between regions and departments)</w:t>
+        <w:t>Department number (it would be interesting to check if the algorithm learn and find the relationship between regions and departments)</w:t>
       </w:r>
     </w:p>
     <w:p/>
@@ -652,36 +644,16 @@
           <w:sz w:val="21"/>
           <w:szCs w:val="21"/>
         </w:rPr>
-        <w:t xml:space="preserve">e can </w:t>
-      </w:r>
-      <w:proofErr w:type="gramStart"/>
-      <w:r>
-        <w:rPr>
-          <w:rFonts w:ascii="Helvetica" w:eastAsia="Times New Roman" w:hAnsi="Helvetica" w:cs="Helvetica"/>
-          <w:color w:val="000000"/>
-          <w:sz w:val="21"/>
-          <w:szCs w:val="21"/>
-        </w:rPr>
-        <w:t xml:space="preserve">get </w:t>
-      </w:r>
-      <w:r>
-        <w:rPr>
-          <w:rFonts w:ascii="Helvetica" w:eastAsia="Times New Roman" w:hAnsi="Helvetica" w:cs="Helvetica"/>
-          <w:color w:val="000000"/>
-          <w:sz w:val="21"/>
-          <w:szCs w:val="21"/>
-        </w:rPr>
-        <w:t xml:space="preserve"> data</w:t>
-      </w:r>
-      <w:proofErr w:type="gramEnd"/>
-      <w:r>
-        <w:rPr>
-          <w:rFonts w:ascii="Helvetica" w:eastAsia="Times New Roman" w:hAnsi="Helvetica" w:cs="Helvetica"/>
-          <w:color w:val="000000"/>
-          <w:sz w:val="21"/>
-          <w:szCs w:val="21"/>
-        </w:rPr>
-        <w:t xml:space="preserve"> </w:t>
+        <w:t xml:space="preserve">e can get </w:t>
+      </w:r>
+      <w:r>
+        <w:rPr>
+          <w:rFonts w:ascii="Helvetica" w:eastAsia="Times New Roman" w:hAnsi="Helvetica" w:cs="Helvetica"/>
+          <w:color w:val="000000"/>
+          <w:sz w:val="21"/>
+          <w:szCs w:val="21"/>
+        </w:rPr>
+        <w:t xml:space="preserve"> data </w:t>
       </w:r>
       <w:r>
         <w:rPr>
@@ -849,6 +821,7 @@
         <w:pStyle w:val="Heading2"/>
       </w:pPr>
       <w:r>
+        <w:lastRenderedPageBreak/>
         <w:t xml:space="preserve">Venues </w:t>
       </w:r>
     </w:p>
@@ -986,7 +959,6 @@
           <w:sz w:val="21"/>
           <w:szCs w:val="21"/>
         </w:rPr>
-        <w:lastRenderedPageBreak/>
         <w:t xml:space="preserve">How many of those </w:t>
       </w:r>
       <w:r>
@@ -1057,7 +1029,6 @@
       </w:r>
     </w:p>
     <w:p>
-      <w:bookmarkStart w:id="0" w:name="_GoBack"/>
       <w:r>
         <w:rPr>
           <w:noProof/>
@@ -1104,7 +1075,6 @@
           </wp:inline>
         </w:drawing>
       </w:r>
-      <w:bookmarkEnd w:id="0"/>
     </w:p>
     <w:p>
       <w:pPr>
@@ -1299,12 +1269,137 @@
     </w:p>
     <w:p>
       <w:pPr>
+        <w:shd w:val="clear" w:color="auto" w:fill="FFFFFF"/>
+        <w:spacing w:before="100" w:beforeAutospacing="1" w:after="100" w:afterAutospacing="1" w:line="240" w:lineRule="auto"/>
+        <w:rPr>
+          <w:rFonts w:ascii="Helvetica" w:eastAsia="Times New Roman" w:hAnsi="Helvetica" w:cs="Helvetica"/>
+          <w:color w:val="000000"/>
+          <w:sz w:val="21"/>
+          <w:szCs w:val="21"/>
+        </w:rPr>
+      </w:pPr>
+      <w:r>
+        <w:rPr>
+          <w:rFonts w:ascii="Helvetica" w:eastAsia="Times New Roman" w:hAnsi="Helvetica" w:cs="Helvetica"/>
+          <w:color w:val="000000"/>
+          <w:sz w:val="21"/>
+          <w:szCs w:val="21"/>
+        </w:rPr>
+        <w:t>Following this analysis, we decided to focus on the Metropolitan regions and only on cities with at least 10 000 inhabitants.</w:t>
+      </w:r>
+    </w:p>
+    <w:p>
+      <w:pPr>
+        <w:shd w:val="clear" w:color="auto" w:fill="FFFFFF"/>
+        <w:spacing w:before="100" w:beforeAutospacing="1" w:after="100" w:afterAutospacing="1" w:line="240" w:lineRule="auto"/>
+        <w:rPr>
+          <w:rFonts w:ascii="Helvetica" w:eastAsia="Times New Roman" w:hAnsi="Helvetica" w:cs="Helvetica"/>
+          <w:color w:val="000000"/>
+          <w:sz w:val="21"/>
+          <w:szCs w:val="21"/>
+        </w:rPr>
+      </w:pPr>
+      <w:r>
+        <w:rPr>
+          <w:rFonts w:ascii="Helvetica" w:eastAsia="Times New Roman" w:hAnsi="Helvetica" w:cs="Helvetica"/>
+          <w:color w:val="000000"/>
+          <w:sz w:val="21"/>
+          <w:szCs w:val="21"/>
+        </w:rPr>
+        <w:t xml:space="preserve">We built 3 respective datasets for the cities, the weather and the venues. </w:t>
+      </w:r>
+    </w:p>
+    <w:p>
+      <w:pPr>
+        <w:shd w:val="clear" w:color="auto" w:fill="FFFFFF"/>
+        <w:spacing w:before="100" w:beforeAutospacing="1" w:after="100" w:afterAutospacing="1" w:line="240" w:lineRule="auto"/>
+        <w:rPr>
+          <w:rFonts w:ascii="Helvetica" w:eastAsia="Times New Roman" w:hAnsi="Helvetica" w:cs="Helvetica"/>
+          <w:color w:val="000000"/>
+          <w:sz w:val="21"/>
+          <w:szCs w:val="21"/>
+        </w:rPr>
+      </w:pPr>
+      <w:r>
+        <w:rPr>
+          <w:rFonts w:ascii="Helvetica" w:eastAsia="Times New Roman" w:hAnsi="Helvetica" w:cs="Helvetica"/>
+          <w:color w:val="000000"/>
+          <w:sz w:val="21"/>
+          <w:szCs w:val="21"/>
+        </w:rPr>
+        <w:t>The cities dataset was containing the name of the city, its population, density, area and coordinates.</w:t>
+      </w:r>
+    </w:p>
+    <w:p>
+      <w:pPr>
+        <w:shd w:val="clear" w:color="auto" w:fill="FFFFFF"/>
+        <w:spacing w:before="100" w:beforeAutospacing="1" w:after="100" w:afterAutospacing="1" w:line="240" w:lineRule="auto"/>
+        <w:rPr>
+          <w:rFonts w:ascii="Helvetica" w:eastAsia="Times New Roman" w:hAnsi="Helvetica" w:cs="Helvetica"/>
+          <w:color w:val="000000"/>
+          <w:sz w:val="21"/>
+          <w:szCs w:val="21"/>
+        </w:rPr>
+      </w:pPr>
+      <w:r>
+        <w:rPr>
+          <w:rFonts w:ascii="Helvetica" w:eastAsia="Times New Roman" w:hAnsi="Helvetica" w:cs="Helvetica"/>
+          <w:color w:val="000000"/>
+          <w:sz w:val="21"/>
+          <w:szCs w:val="21"/>
+        </w:rPr>
+        <w:t>The venues dataset was</w:t>
+      </w:r>
+      <w:r>
+        <w:rPr>
+          <w:rFonts w:ascii="Helvetica" w:eastAsia="Times New Roman" w:hAnsi="Helvetica" w:cs="Helvetica"/>
+          <w:color w:val="000000"/>
+          <w:sz w:val="21"/>
+          <w:szCs w:val="21"/>
+        </w:rPr>
+        <w:t xml:space="preserve"> containing the count of venues per venue category.</w:t>
+      </w:r>
+    </w:p>
+    <w:p>
+      <w:pPr>
+        <w:shd w:val="clear" w:color="auto" w:fill="FFFFFF"/>
+        <w:spacing w:before="100" w:beforeAutospacing="1" w:after="100" w:afterAutospacing="1" w:line="240" w:lineRule="auto"/>
+        <w:rPr>
+          <w:rFonts w:ascii="Helvetica" w:eastAsia="Times New Roman" w:hAnsi="Helvetica" w:cs="Helvetica"/>
+          <w:color w:val="000000"/>
+          <w:sz w:val="21"/>
+          <w:szCs w:val="21"/>
+        </w:rPr>
+      </w:pPr>
+      <w:r>
+        <w:rPr>
+          <w:rFonts w:ascii="Helvetica" w:eastAsia="Times New Roman" w:hAnsi="Helvetica" w:cs="Helvetica"/>
+          <w:color w:val="000000"/>
+          <w:sz w:val="21"/>
+          <w:szCs w:val="21"/>
+        </w:rPr>
+        <w:t>The weather dataset was containing the temperature, wind and humidity data.</w:t>
+      </w:r>
+    </w:p>
+    <w:p>
+      <w:pPr>
         <w:pStyle w:val="Heading2"/>
       </w:pPr>
       <w:r>
         <w:t>Data Consolidation</w:t>
       </w:r>
     </w:p>
+    <w:p/>
+    <w:p>
+      <w:r>
+        <w:lastRenderedPageBreak/>
+        <w:t>After filtering, the cities dataset was not containing cities with duplicates name. However, the original dataset does.</w:t>
+      </w:r>
+      <w:r>
+        <w:br/>
+        <w:t xml:space="preserve">Therefore, the data were consolidated based on the city name and the city coordinates. </w:t>
+      </w:r>
+    </w:p>
     <w:p>
       <w:pPr>
         <w:pStyle w:val="Heading2"/>
@@ -1313,6 +1408,46 @@
         <w:t>Preprocessing</w:t>
       </w:r>
     </w:p>
+    <w:p/>
+    <w:p>
+      <w:r>
+        <w:t xml:space="preserve">The dataset was then normalized using the </w:t>
+      </w:r>
+      <w:proofErr w:type="spellStart"/>
+      <w:r>
+        <w:rPr>
+          <w:i/>
+          <w:iCs/>
+        </w:rPr>
+        <w:t>fit_transform</w:t>
+      </w:r>
+      <w:proofErr w:type="spellEnd"/>
+      <w:r>
+        <w:rPr>
+          <w:i/>
+          <w:iCs/>
+        </w:rPr>
+        <w:t>()</w:t>
+      </w:r>
+      <w:r>
+        <w:rPr>
+          <w:i/>
+          <w:iCs/>
+        </w:rPr>
+        <w:t xml:space="preserve"> </w:t>
+      </w:r>
+      <w:r>
+        <w:t xml:space="preserve"> method of the </w:t>
+      </w:r>
+      <w:proofErr w:type="spellStart"/>
+      <w:r>
+        <w:t>sklearn.preprocessing</w:t>
+      </w:r>
+      <w:proofErr w:type="spellEnd"/>
+      <w:r>
+        <w:t xml:space="preserve"> library.</w:t>
+      </w:r>
+    </w:p>
     <w:p>
       <w:pPr>
         <w:pStyle w:val="Heading2"/>
@@ -1321,6 +1456,19 @@
         <w:t xml:space="preserve">Modeling </w:t>
       </w:r>
     </w:p>
+    <w:p/>
+    <w:p>
+      <w:r>
+        <w:t xml:space="preserve">As we aimed at finding relationships between the cities that match France regional split, we </w:t>
+      </w:r>
+      <w:r>
+        <w:t xml:space="preserve">use k-means clustering to cluster the cities.  </w:t>
+      </w:r>
+      <w:r>
+        <w:br/>
+        <w:t>We set the number of clusters to 13 and randomly initialized the centroids and iterated 50 times.</w:t>
+      </w:r>
+    </w:p>
     <w:p>
       <w:pPr>
         <w:pStyle w:val="Heading1"/>
@@ -1329,6 +1477,122 @@
         <w:t>Results</w:t>
       </w:r>
     </w:p>
+    <w:p/>
+    <w:p>
+      <w:r>
+        <w:t>The results were interesting for a first attempt. As you can see from the map below:</w:t>
+      </w:r>
+    </w:p>
+    <w:p>
+      <w:r>
+        <w:rPr>
+          <w:noProof/>
+        </w:rPr>
+        <w:drawing>
+          <wp:inline distT="0" distB="0" distL="0" distR="0" wp14:anchorId="5627AF00" wp14:editId="74AC5B49">
+            <wp:extent cx="5760720" cy="2054860"/>
+            <wp:effectExtent l="0" t="0" r="0" b="2540"/>
+            <wp:docPr id="3" name="Picture 3" descr="A picture containing text, map&#10;&#10;Description automatically generated"/>
+            <wp:cNvGraphicFramePr>
+              <a:graphicFrameLocks xmlns:a="http://schemas.openxmlformats.org/drawingml/2006/main" noChangeAspect="1"/>
+            </wp:cNvGraphicFramePr>
+            <a:graphic xmlns:a="http://schemas.openxmlformats.org/drawingml/2006/main">
+              <a:graphicData uri="http://schemas.openxmlformats.org/drawingml/2006/picture">
+                <pic:pic xmlns:pic="http://schemas.openxmlformats.org/drawingml/2006/picture">
+                  <pic:nvPicPr>
+                    <pic:cNvPr id="3" name="results.JPG"/>
+                    <pic:cNvPicPr/>
+                  </pic:nvPicPr>
+                  <pic:blipFill>
+                    <a:blip r:embed="rId9">
+                      <a:extLst>
+                        <a:ext uri="{28A0092B-C50C-407E-A947-70E740481C1C}">
+                          <a14:useLocalDpi xmlns:a14="http://schemas.microsoft.com/office/drawing/2010/main" val="0"/>
+                        </a:ext>
+                      </a:extLst>
+                    </a:blip>
+                    <a:stretch>
+                      <a:fillRect/>
+                    </a:stretch>
+                  </pic:blipFill>
+                  <pic:spPr>
+                    <a:xfrm>
+                      <a:off x="0" y="0"/>
+                      <a:ext cx="5760720" cy="2054860"/>
+                    </a:xfrm>
+                    <a:prstGeom prst="rect">
+                      <a:avLst/>
+                    </a:prstGeom>
+                  </pic:spPr>
+                </pic:pic>
+              </a:graphicData>
+            </a:graphic>
+          </wp:inline>
+        </w:drawing>
+      </w:r>
+    </w:p>
+    <w:p>
+      <w:r>
+        <w:t xml:space="preserve">Some clusters are not very represented on this map because only contains a few cities. It is interesting to see, that at least the clustering </w:t>
+      </w:r>
+      <w:r>
+        <w:t>has</w:t>
+      </w:r>
+      <w:r>
+        <w:t xml:space="preserve"> split France into 4 main </w:t>
+      </w:r>
+      <w:r>
+        <w:t>regions:</w:t>
+      </w:r>
+    </w:p>
+    <w:p>
+      <w:pPr>
+        <w:pStyle w:val="ListParagraph"/>
+        <w:numPr>
+          <w:ilvl w:val="0"/>
+          <w:numId w:val="7"/>
+        </w:numPr>
+      </w:pPr>
+      <w:r>
+        <w:t>The West Coast</w:t>
+      </w:r>
+    </w:p>
+    <w:p>
+      <w:pPr>
+        <w:pStyle w:val="ListParagraph"/>
+        <w:numPr>
+          <w:ilvl w:val="0"/>
+          <w:numId w:val="7"/>
+        </w:numPr>
+      </w:pPr>
+      <w:r>
+        <w:t>The Northern/Paris region</w:t>
+      </w:r>
+    </w:p>
+    <w:p>
+      <w:pPr>
+        <w:pStyle w:val="ListParagraph"/>
+        <w:numPr>
+          <w:ilvl w:val="0"/>
+          <w:numId w:val="7"/>
+        </w:numPr>
+      </w:pPr>
+      <w:r>
+        <w:t>Central-South region</w:t>
+      </w:r>
+    </w:p>
+    <w:p>
+      <w:pPr>
+        <w:pStyle w:val="ListParagraph"/>
+        <w:numPr>
+          <w:ilvl w:val="0"/>
+          <w:numId w:val="7"/>
+        </w:numPr>
+      </w:pPr>
+      <w:r>
+        <w:t>A tiny East Coast region</w:t>
+      </w:r>
+    </w:p>
     <w:p>
       <w:pPr>
         <w:pStyle w:val="Heading1"/>
@@ -1339,10 +1603,107 @@
     </w:p>
     <w:p>
       <w:pPr>
+        <w:pStyle w:val="Heading2"/>
+      </w:pPr>
+      <w:r>
+        <w:t>Challenges</w:t>
+      </w:r>
+    </w:p>
+    <w:p>
+      <w:r>
+        <w:t xml:space="preserve">This problematic was very challenging and became even more challenging while being worked out. </w:t>
+      </w:r>
+    </w:p>
+    <w:p>
+      <w:r>
+        <w:t xml:space="preserve">One of the main </w:t>
+      </w:r>
+      <w:r>
+        <w:t>challenges</w:t>
+      </w:r>
+      <w:r>
+        <w:t>, was that we originally planned</w:t>
+      </w:r>
+      <w:r>
+        <w:t xml:space="preserve"> to use yearly statistical climatic data from the </w:t>
+      </w:r>
+      <w:proofErr w:type="spellStart"/>
+      <w:r>
+        <w:t>openweather</w:t>
+      </w:r>
+      <w:proofErr w:type="spellEnd"/>
+      <w:r>
+        <w:t xml:space="preserve"> API but those were only available for paid subscriptions.</w:t>
+      </w:r>
+      <w:r>
+        <w:br/>
+        <w:t>The second main challenge was also related to this API which does not allow the free users to call the API more than 60 times per minute.</w:t>
+      </w:r>
+    </w:p>
+    <w:p>
+      <w:pPr>
+        <w:pStyle w:val="Heading2"/>
+      </w:pPr>
+      <w:r>
+        <w:lastRenderedPageBreak/>
+        <w:t>Improvements</w:t>
+      </w:r>
+    </w:p>
+    <w:p/>
+    <w:p>
+      <w:r>
+        <w:t xml:space="preserve">Filtering the data as we did in this first quick analysis introduces a bias towards regions with bigger cities. Rather than filtering directly on population, we could have </w:t>
+      </w:r>
+      <w:r>
+        <w:t xml:space="preserve">filtered by department so that </w:t>
+      </w:r>
+      <w:r>
+        <w:t>each</w:t>
+      </w:r>
+      <w:r>
+        <w:t xml:space="preserve"> region contain</w:t>
+      </w:r>
+      <w:r>
+        <w:t>s</w:t>
+      </w:r>
+      <w:r>
+        <w:t xml:space="preserve"> approximately the same number of cities.</w:t>
+      </w:r>
+    </w:p>
+    <w:p>
+      <w:r>
+        <w:t>As previously discussed, we originally planned to use historical statistical weather data to make the model more robust. As it is now, the model can vary on a day to day basis with the weather which is not good.</w:t>
+      </w:r>
+    </w:p>
+    <w:p>
+      <w:r>
+        <w:t xml:space="preserve">Last, we standardized the data and therefore made all features equally important. </w:t>
+      </w:r>
+      <w:r>
+        <w:br/>
+      </w:r>
+      <w:r>
+        <w:t>However, we can assume some features are more important to identify a region.</w:t>
+      </w:r>
+      <w:r>
+        <w:t xml:space="preserve"> The altitudes from the original city dataset, the number of beaches, forests or water streams from the venues dataset.</w:t>
+      </w:r>
+    </w:p>
+    <w:p>
+      <w:pPr>
         <w:pStyle w:val="Heading1"/>
       </w:pPr>
       <w:r>
         <w:t>Conclusion</w:t>
+      </w:r>
+    </w:p>
+    <w:p/>
+    <w:p>
+      <w:r>
+        <w:t xml:space="preserve">This approach to justify or deny a reform is interesting and promising for the future but as of now it cannot really be used in the debates. A different approach </w:t>
+      </w:r>
+      <w:r>
+        <w:t>such as density-based clustering or classification could produce better results.</w:t>
       </w:r>
     </w:p>
     <w:sectPr>
@@ -1358,6 +1719,118 @@
 <file path=word/numbering.xml><?xml version="1.0" encoding="utf-8"?>
 <w:numbering xmlns:wpc="http://schemas.microsoft.com/office/word/2010/wordprocessingCanvas" xmlns:cx="http://schemas.microsoft.com/office/drawing/2014/chartex" xmlns:cx1="http://schemas.microsoft.com/office/drawing/2015/9/8/chartex" xmlns:cx2="http://schemas.microsoft.com/office/drawing/2015/10/21/chartex" xmlns:cx3="http://schemas.microsoft.com/office/drawing/2016/5/9/chartex" xmlns:cx4="http://schemas.microsoft.com/office/drawing/2016/5/10/chartex" xmlns:cx5="http://schemas.microsoft.com/office/drawing/2016/5/11/chartex" xmlns:cx6="http://schemas.microsoft.com/office/drawing/2016/5/12/chartex" xmlns:cx7="http://schemas.microsoft.com/office/drawing/2016/5/13/chartex" xmlns:cx8="http://schemas.microsoft.com/office/drawing/2016/5/14/chartex" xmlns:mc="http://schemas.openxmlformats.org/markup-compatibility/2006" xmlns:aink="http://schemas.microsoft.com/office/drawing/2016/ink" xmlns:am3d="http://schemas.microsoft.com/office/drawing/2017/model3d" xmlns:o="urn:schemas-microsoft-com:office:office" xmlns:r="http://schemas.openxmlformats.org/officeDocument/2006/relationships" xmlns:m="http://schemas.openxmlformats.org/officeDocument/2006/math" xmlns:v="urn:schemas-microsoft-com:vml" xmlns:wp14="http://schemas.microsoft.com/office/word/2010/wordprocessingDrawing" xmlns:wp="http://schemas.openxmlformats.org/drawingml/2006/wordprocessingDrawing" xmlns:w10="urn:schemas-microsoft-com:office:word" xmlns:w="http://schemas.openxmlformats.org/wordprocessingml/2006/main" xmlns:w14="http://schemas.microsoft.com/office/word/2010/wordml" xmlns:w15="http://schemas.microsoft.com/office/word/2012/wordml" xmlns:w16cid="http://schemas.microsoft.com/office/word/2016/wordml/cid" xmlns:w16se="http://schemas.microsoft.com/office/word/2015/wordml/symex" xmlns:wpg="http://schemas.microsoft.com/office/word/2010/wordprocessingGroup" xmlns:wpi="http://schemas.microsoft.com/office/word/2010/wordprocessingInk" xmlns:wne="http://schemas.microsoft.com/office/word/2006/wordml" xmlns:wps="http://schemas.microsoft.com/office/word/2010/wordprocessingShape" mc:Ignorable="w14 w15 w16se w16cid wp14">
   <w:abstractNum w:abstractNumId="0" w15:restartNumberingAfterBreak="0">
+    <w:nsid w:val="47AE2730"/>
+    <w:multiLevelType w:val="hybridMultilevel"/>
+    <w:tmpl w:val="325A088C"/>
+    <w:lvl w:ilvl="0" w:tplc="F21CC882">
+      <w:numFmt w:val="bullet"/>
+      <w:lvlText w:val=""/>
+      <w:lvlJc w:val="left"/>
+      <w:pPr>
+        <w:ind w:left="720" w:hanging="360"/>
+      </w:pPr>
+      <w:rPr>
+        <w:rFonts w:ascii="Symbol" w:eastAsiaTheme="minorHAnsi" w:hAnsi="Symbol" w:cstheme="minorBidi" w:hint="default"/>
+      </w:rPr>
+    </w:lvl>
+    <w:lvl w:ilvl="1" w:tplc="04090003" w:tentative="1">
+      <w:start w:val="1"/>
+      <w:numFmt w:val="bullet"/>
+      <w:lvlText w:val="o"/>
+      <w:lvlJc w:val="left"/>
+      <w:pPr>
+        <w:ind w:left="1440" w:hanging="360"/>
+      </w:pPr>
+      <w:rPr>
+        <w:rFonts w:ascii="Courier New" w:hAnsi="Courier New" w:cs="Courier New" w:hint="default"/>
+      </w:rPr>
+    </w:lvl>
+    <w:lvl w:ilvl="2" w:tplc="04090005" w:tentative="1">
+      <w:start w:val="1"/>
+      <w:numFmt w:val="bullet"/>
+      <w:lvlText w:val=""/>
+      <w:lvlJc w:val="left"/>
+      <w:pPr>
+        <w:ind w:left="2160" w:hanging="360"/>
+      </w:pPr>
+      <w:rPr>
+        <w:rFonts w:ascii="Wingdings" w:hAnsi="Wingdings" w:hint="default"/>
+      </w:rPr>
+    </w:lvl>
+    <w:lvl w:ilvl="3" w:tplc="04090001" w:tentative="1">
+      <w:start w:val="1"/>
+      <w:numFmt w:val="bullet"/>
+      <w:lvlText w:val=""/>
+      <w:lvlJc w:val="left"/>
+      <w:pPr>
+        <w:ind w:left="2880" w:hanging="360"/>
+      </w:pPr>
+      <w:rPr>
+        <w:rFonts w:ascii="Symbol" w:hAnsi="Symbol" w:hint="default"/>
+      </w:rPr>
+    </w:lvl>
+    <w:lvl w:ilvl="4" w:tplc="04090003" w:tentative="1">
+      <w:start w:val="1"/>
+      <w:numFmt w:val="bullet"/>
+      <w:lvlText w:val="o"/>
+      <w:lvlJc w:val="left"/>
+      <w:pPr>
+        <w:ind w:left="3600" w:hanging="360"/>
+      </w:pPr>
+      <w:rPr>
+        <w:rFonts w:ascii="Courier New" w:hAnsi="Courier New" w:cs="Courier New" w:hint="default"/>
+      </w:rPr>
+    </w:lvl>
+    <w:lvl w:ilvl="5" w:tplc="04090005" w:tentative="1">
+      <w:start w:val="1"/>
+      <w:numFmt w:val="bullet"/>
+      <w:lvlText w:val=""/>
+      <w:lvlJc w:val="left"/>
+      <w:pPr>
+        <w:ind w:left="4320" w:hanging="360"/>
+      </w:pPr>
+      <w:rPr>
+        <w:rFonts w:ascii="Wingdings" w:hAnsi="Wingdings" w:hint="default"/>
+      </w:rPr>
+    </w:lvl>
+    <w:lvl w:ilvl="6" w:tplc="04090001" w:tentative="1">
+      <w:start w:val="1"/>
+      <w:numFmt w:val="bullet"/>
+      <w:lvlText w:val=""/>
+      <w:lvlJc w:val="left"/>
+      <w:pPr>
+        <w:ind w:left="5040" w:hanging="360"/>
+      </w:pPr>
+      <w:rPr>
+        <w:rFonts w:ascii="Symbol" w:hAnsi="Symbol" w:hint="default"/>
+      </w:rPr>
+    </w:lvl>
+    <w:lvl w:ilvl="7" w:tplc="04090003" w:tentative="1">
+      <w:start w:val="1"/>
+      <w:numFmt w:val="bullet"/>
+      <w:lvlText w:val="o"/>
+      <w:lvlJc w:val="left"/>
+      <w:pPr>
+        <w:ind w:left="5760" w:hanging="360"/>
+      </w:pPr>
+      <w:rPr>
+        <w:rFonts w:ascii="Courier New" w:hAnsi="Courier New" w:cs="Courier New" w:hint="default"/>
+      </w:rPr>
+    </w:lvl>
+    <w:lvl w:ilvl="8" w:tplc="04090005" w:tentative="1">
+      <w:start w:val="1"/>
+      <w:numFmt w:val="bullet"/>
+      <w:lvlText w:val=""/>
+      <w:lvlJc w:val="left"/>
+      <w:pPr>
+        <w:ind w:left="6480" w:hanging="360"/>
+      </w:pPr>
+      <w:rPr>
+        <w:rFonts w:ascii="Wingdings" w:hAnsi="Wingdings" w:hint="default"/>
+      </w:rPr>
+    </w:lvl>
+  </w:abstractNum>
+  <w:abstractNum w:abstractNumId="1" w15:restartNumberingAfterBreak="0">
     <w:nsid w:val="4F663055"/>
     <w:multiLevelType w:val="hybridMultilevel"/>
     <w:tmpl w:val="EAB48538"/>
@@ -1470,7 +1943,7 @@
       </w:rPr>
     </w:lvl>
   </w:abstractNum>
-  <w:abstractNum w:abstractNumId="1" w15:restartNumberingAfterBreak="0">
+  <w:abstractNum w:abstractNumId="2" w15:restartNumberingAfterBreak="0">
     <w:nsid w:val="6662022F"/>
     <w:multiLevelType w:val="multilevel"/>
     <w:tmpl w:val="D87CCC1C"/>
@@ -1619,7 +2092,7 @@
       </w:rPr>
     </w:lvl>
   </w:abstractNum>
-  <w:abstractNum w:abstractNumId="2" w15:restartNumberingAfterBreak="0">
+  <w:abstractNum w:abstractNumId="3" w15:restartNumberingAfterBreak="0">
     <w:nsid w:val="6D925653"/>
     <w:multiLevelType w:val="multilevel"/>
     <w:tmpl w:val="062AE03E"/>
@@ -1768,7 +2241,7 @@
       </w:rPr>
     </w:lvl>
   </w:abstractNum>
-  <w:abstractNum w:abstractNumId="3" w15:restartNumberingAfterBreak="0">
+  <w:abstractNum w:abstractNumId="4" w15:restartNumberingAfterBreak="0">
     <w:nsid w:val="71D71E4C"/>
     <w:multiLevelType w:val="hybridMultilevel"/>
     <w:tmpl w:val="D1A42EFC"/>
@@ -1880,7 +2353,7 @@
       </w:rPr>
     </w:lvl>
   </w:abstractNum>
-  <w:abstractNum w:abstractNumId="4" w15:restartNumberingAfterBreak="0">
+  <w:abstractNum w:abstractNumId="5" w15:restartNumberingAfterBreak="0">
     <w:nsid w:val="767252B9"/>
     <w:multiLevelType w:val="multilevel"/>
     <w:tmpl w:val="B70492B4"/>
@@ -2029,7 +2502,7 @@
       </w:rPr>
     </w:lvl>
   </w:abstractNum>
-  <w:abstractNum w:abstractNumId="5" w15:restartNumberingAfterBreak="0">
+  <w:abstractNum w:abstractNumId="6" w15:restartNumberingAfterBreak="0">
     <w:nsid w:val="7B1B0962"/>
     <w:multiLevelType w:val="multilevel"/>
     <w:tmpl w:val="694CF414"/>
@@ -2179,22 +2652,25 @@
     </w:lvl>
   </w:abstractNum>
   <w:num w:numId="1">
-    <w:abstractNumId w:val="0"/>
+    <w:abstractNumId w:val="1"/>
   </w:num>
   <w:num w:numId="2">
+    <w:abstractNumId w:val="4"/>
+  </w:num>
+  <w:num w:numId="3">
+    <w:abstractNumId w:val="5"/>
+  </w:num>
+  <w:num w:numId="4">
+    <w:abstractNumId w:val="6"/>
+  </w:num>
+  <w:num w:numId="5">
+    <w:abstractNumId w:val="2"/>
+  </w:num>
+  <w:num w:numId="6">
     <w:abstractNumId w:val="3"/>
   </w:num>
-  <w:num w:numId="3">
-    <w:abstractNumId w:val="4"/>
-  </w:num>
-  <w:num w:numId="4">
-    <w:abstractNumId w:val="5"/>
-  </w:num>
-  <w:num w:numId="5">
-    <w:abstractNumId w:val="1"/>
-  </w:num>
-  <w:num w:numId="6">
-    <w:abstractNumId w:val="2"/>
+  <w:num w:numId="7">
+    <w:abstractNumId w:val="0"/>
   </w:num>
 </w:numbering>
 </file>

</xml_diff>